<commit_message>
update surat pemberitahuan dan surat teguran
</commit_message>
<xml_diff>
--- a/public/surat/restoran/surat_pemberitahuan.docx
+++ b/public/surat/restoran/surat_pemberitahuan.docx
@@ -4,29 +4,68 @@
   <w:body>
     <w:p>
       <w:r>
-        <w:t>Nama Pemilik : ${nama_pemilik}</w:t>
+        <w:t xml:space="preserve">Nama </w:t>
+      </w:r>
+      <w:proofErr w:type="spellStart"/>
+      <w:r>
+        <w:t>Pemilik</w:t>
+      </w:r>
+      <w:proofErr w:type="spellEnd"/>
+      <w:r>
+        <w:t xml:space="preserve"> : ${</w:t>
+      </w:r>
+      <w:proofErr w:type="spellStart"/>
+      <w:r>
+        <w:t>nama_pemilik</w:t>
+      </w:r>
+      <w:proofErr w:type="spellEnd"/>
+      <w:r>
+        <w:t>}</w:t>
       </w:r>
     </w:p>
     <w:p>
       <w:r>
-        <w:t>Nama Usaha : ${nama_usaha}</w:t>
+        <w:t>Nama Usaha : ${</w:t>
+      </w:r>
+      <w:proofErr w:type="spellStart"/>
+      <w:r>
+        <w:t>nama_usaha</w:t>
+      </w:r>
+      <w:proofErr w:type="spellEnd"/>
+      <w:r>
+        <w:t>}</w:t>
       </w:r>
     </w:p>
     <w:p>
       <w:r>
-        <w:t>Alamat Usaha : ${alamat_usaha}</w:t>
+        <w:t>Alamat Usaha : ${</w:t>
+      </w:r>
+      <w:proofErr w:type="spellStart"/>
+      <w:r>
+        <w:t>alamat_usaha</w:t>
+      </w:r>
+      <w:proofErr w:type="spellEnd"/>
+      <w:r>
+        <w:t>}</w:t>
       </w:r>
     </w:p>
     <w:p>
-      <w:r>
-        <w:t xml:space="preserve">Tanggal Surat : </w:t>
+      <w:proofErr w:type="spellStart"/>
+      <w:r>
+        <w:t>Tanggal</w:t>
+      </w:r>
+      <w:proofErr w:type="spellEnd"/>
+      <w:r>
+        <w:t xml:space="preserve"> Surat : </w:t>
       </w:r>
       <w:r>
         <w:t>${</w:t>
       </w:r>
+      <w:proofErr w:type="spellStart"/>
       <w:r>
         <w:t>tgl_surat_pemberitahuan</w:t>
       </w:r>
+      <w:proofErr w:type="spellEnd"/>
       <w:r>
         <w:t>}</w:t>
       </w:r>
@@ -445,7 +484,6 @@
   <w:style w:type="character" w:default="1" w:styleId="DefaultParagraphFont">
     <w:name w:val="Default Paragraph Font"/>
     <w:uiPriority w:val="1"/>
-    <w:semiHidden/>
     <w:unhideWhenUsed/>
   </w:style>
   <w:style w:type="table" w:default="1" w:styleId="TableNormal">

</xml_diff>